<commit_message>
recompile jar to get it to function
</commit_message>
<xml_diff>
--- a/Documentation/Assumptions.docx
+++ b/Documentation/Assumptions.docx
@@ -65,7 +65,27 @@
         <w:spacing w:after="0"/>
       </w:pPr>
       <w:r>
-        <w:t xml:space="preserve">Will people install an app that passively grows off of their </w:t>
+        <w:t>P</w:t>
+      </w:r>
+      <w:r>
+        <w:t xml:space="preserve">eople </w:t>
+      </w:r>
+      <w:r>
+        <w:t xml:space="preserve">will </w:t>
+      </w:r>
+      <w:r>
+        <w:t xml:space="preserve">install an </w:t>
+      </w:r>
+      <w:r>
+        <w:t>monster</w:t>
+      </w:r>
+      <w:bookmarkStart w:id="0" w:name="_GoBack"/>
+      <w:bookmarkEnd w:id="0"/>
+      <w:r>
+        <w:t xml:space="preserve"> that passive</w:t>
+      </w:r>
+      <w:r>
+        <w:t xml:space="preserve">ly grows off of their </w:t>
       </w:r>
       <w:proofErr w:type="spellStart"/>
       <w:r>
@@ -73,7 +93,7 @@
       </w:r>
       <w:proofErr w:type="spellEnd"/>
       <w:r>
-        <w:t xml:space="preserve"> usage?</w:t>
+        <w:t xml:space="preserve"> usage</w:t>
       </w:r>
     </w:p>
     <w:p>
@@ -197,13 +217,8 @@
         <w:spacing w:after="0"/>
       </w:pPr>
       <w:r>
-        <w:t xml:space="preserve">4) </w:t>
-      </w:r>
-      <w:r>
-        <w:t>People would be willing to show to their friends/other people how much they use their phone.</w:t>
-      </w:r>
-      <w:bookmarkStart w:id="0" w:name="_GoBack"/>
-      <w:bookmarkEnd w:id="0"/>
+        <w:t>4) People would be willing to show to their friends/other people how much they use their phone.</w:t>
+      </w:r>
     </w:p>
     <w:p>
       <w:pPr>

</xml_diff>

<commit_message>
Revert "recompile jar to get it to function"
This reverts commit 1f4d3627b8ff22d4cae41344a1ddcfd327472330.
</commit_message>
<xml_diff>
--- a/Documentation/Assumptions.docx
+++ b/Documentation/Assumptions.docx
@@ -65,27 +65,7 @@
         <w:spacing w:after="0"/>
       </w:pPr>
       <w:r>
-        <w:t>P</w:t>
-      </w:r>
-      <w:r>
-        <w:t xml:space="preserve">eople </w:t>
-      </w:r>
-      <w:r>
-        <w:t xml:space="preserve">will </w:t>
-      </w:r>
-      <w:r>
-        <w:t xml:space="preserve">install an </w:t>
-      </w:r>
-      <w:r>
-        <w:t>monster</w:t>
-      </w:r>
-      <w:bookmarkStart w:id="0" w:name="_GoBack"/>
-      <w:bookmarkEnd w:id="0"/>
-      <w:r>
-        <w:t xml:space="preserve"> that passive</w:t>
-      </w:r>
-      <w:r>
-        <w:t xml:space="preserve">ly grows off of their </w:t>
+        <w:t xml:space="preserve">Will people install an app that passively grows off of their </w:t>
       </w:r>
       <w:proofErr w:type="spellStart"/>
       <w:r>
@@ -93,7 +73,7 @@
       </w:r>
       <w:proofErr w:type="spellEnd"/>
       <w:r>
-        <w:t xml:space="preserve"> usage</w:t>
+        <w:t xml:space="preserve"> usage?</w:t>
       </w:r>
     </w:p>
     <w:p>
@@ -217,8 +197,13 @@
         <w:spacing w:after="0"/>
       </w:pPr>
       <w:r>
-        <w:t>4) People would be willing to show to their friends/other people how much they use their phone.</w:t>
-      </w:r>
+        <w:t xml:space="preserve">4) </w:t>
+      </w:r>
+      <w:r>
+        <w:t>People would be willing to show to their friends/other people how much they use their phone.</w:t>
+      </w:r>
+      <w:bookmarkStart w:id="0" w:name="_GoBack"/>
+      <w:bookmarkEnd w:id="0"/>
     </w:p>
     <w:p>
       <w:pPr>

</xml_diff>